<commit_message>
Week03 Coding assignment added
</commit_message>
<xml_diff>
--- a/SpringBoot/Week02/Week-2-Coding-Assignment.docx
+++ b/SpringBoot/Week02/Week-2-Coding-Assignment.docx
@@ -594,14 +594,32 @@
         <w:contextualSpacing w:val="0"/>
       </w:pPr>
       <w:r>
-        <w:t xml:space="preserve">With the application still running, use the browser to navigate to the OpenAPI documentation. Use the OpenAPI documentation to send a GET request to the server with a valid model and trim level. (You can get the model and trim from the provided </w:t>
-      </w:r>
+        <w:t xml:space="preserve">With the application still running, use the browser to navigate to the </w:t>
+      </w:r>
+      <w:proofErr w:type="spellStart"/>
+      <w:r>
+        <w:t>OpenAPI</w:t>
+      </w:r>
+      <w:proofErr w:type="spellEnd"/>
+      <w:r>
+        <w:t xml:space="preserve"> documentation. Use the </w:t>
+      </w:r>
+      <w:proofErr w:type="spellStart"/>
+      <w:r>
+        <w:t>OpenAPI</w:t>
+      </w:r>
+      <w:proofErr w:type="spellEnd"/>
+      <w:r>
+        <w:t xml:space="preserve"> documentation to send a GET request to the server with a valid model and trim level. (You can get the model and trim from the provided </w:t>
+      </w:r>
+      <w:proofErr w:type="spellStart"/>
       <w:r>
         <w:rPr>
           <w:rStyle w:val="MonoChar"/>
         </w:rPr>
         <w:t>data.sql</w:t>
       </w:r>
+      <w:proofErr w:type="spellEnd"/>
       <w:r>
         <w:t xml:space="preserve"> file.) Produce a screenshot showing the </w:t>
       </w:r>
@@ -768,7 +786,15 @@
         <w:t>model</w:t>
       </w:r>
       <w:r>
-        <w:t>) objects based on the model and trim level you selected. You can get the expected list of Jeeps from the file src/test/resources/ flyway/migrations/V1.1__Jeep_Data.sql. So, for example, using the model Wrangler and trim level "Sport", the query should return two rows:</w:t>
+        <w:t xml:space="preserve">) objects based on the model and trim level you selected. You can get the expected list of Jeeps from the file </w:t>
+      </w:r>
+      <w:proofErr w:type="spellStart"/>
+      <w:r>
+        <w:t>src</w:t>
+      </w:r>
+      <w:proofErr w:type="spellEnd"/>
+      <w:r>
+        <w:t>/test/resources/ flyway/migrations/V1.1__Jeep_Data.sql. So, for example, using the model Wrangler and trim level "Sport", the query should return two rows:</w:t>
       </w:r>
     </w:p>
     <w:tbl>
@@ -1081,11 +1107,19 @@
       <w:r>
         <w:t xml:space="preserve">The method should be named </w:t>
       </w:r>
-      <w:r>
-        <w:rPr>
-          <w:rStyle w:val="MonoChar"/>
-        </w:rPr>
-        <w:t>buildExpected()</w:t>
+      <w:proofErr w:type="spellStart"/>
+      <w:r>
+        <w:rPr>
+          <w:rStyle w:val="MonoChar"/>
+        </w:rPr>
+        <w:t>buildExpected</w:t>
+      </w:r>
+      <w:proofErr w:type="spellEnd"/>
+      <w:r>
+        <w:rPr>
+          <w:rStyle w:val="MonoChar"/>
+        </w:rPr>
+        <w:t>()</w:t>
       </w:r>
       <w:r>
         <w:t xml:space="preserve">, and it should return a </w:t>
@@ -1119,7 +1153,15 @@
         <w:contextualSpacing w:val="0"/>
       </w:pPr>
       <w:r>
-        <w:t>Write an AssertJ assertion in the test to assert that the actual list of jeeps returned by the server is the same as the expected list. Run the test. Produce a screenshot showing…</w:t>
+        <w:t xml:space="preserve">Write an </w:t>
+      </w:r>
+      <w:proofErr w:type="spellStart"/>
+      <w:r>
+        <w:t>AssertJ</w:t>
+      </w:r>
+      <w:proofErr w:type="spellEnd"/>
+      <w:r>
+        <w:t xml:space="preserve"> assertion in the test to assert that the actual list of jeeps returned by the server is the same as the expected list. Run the test. Produce a screenshot showing…</w:t>
       </w:r>
     </w:p>
     <w:p>
@@ -1237,12 +1279,14 @@
       <w:r>
         <w:t xml:space="preserve">Add a package named </w:t>
       </w:r>
+      <w:proofErr w:type="spellStart"/>
       <w:r>
         <w:rPr>
           <w:rStyle w:val="MonoChar"/>
         </w:rPr>
         <w:t>com.promineotech.jeep.service</w:t>
       </w:r>
+      <w:proofErr w:type="spellEnd"/>
       <w:r>
         <w:t>.</w:t>
       </w:r>
@@ -1258,12 +1302,14 @@
       <w:r>
         <w:t xml:space="preserve">In the new package, create an interface named </w:t>
       </w:r>
+      <w:proofErr w:type="spellStart"/>
       <w:r>
         <w:rPr>
           <w:rStyle w:val="MonoChar"/>
         </w:rPr>
         <w:t>JeepSalesService</w:t>
       </w:r>
+      <w:proofErr w:type="spellEnd"/>
       <w:r>
         <w:t>.</w:t>
       </w:r>
@@ -1289,21 +1335,25 @@
       <w:r>
         <w:t xml:space="preserve">), create a class named </w:t>
       </w:r>
+      <w:proofErr w:type="spellStart"/>
       <w:r>
         <w:rPr>
           <w:rStyle w:val="MonoChar"/>
         </w:rPr>
         <w:t>DefaultJeepSalesService</w:t>
       </w:r>
+      <w:proofErr w:type="spellEnd"/>
       <w:r>
         <w:t xml:space="preserve"> that implements the </w:t>
       </w:r>
+      <w:proofErr w:type="spellStart"/>
       <w:r>
         <w:rPr>
           <w:rStyle w:val="MonoChar"/>
         </w:rPr>
         <w:t>JeepSalesService</w:t>
       </w:r>
+      <w:proofErr w:type="spellEnd"/>
       <w:r>
         <w:t xml:space="preserve"> interface. Add the class-level annotation, </w:t>
       </w:r>
@@ -1330,12 +1380,14 @@
         <w:lastRenderedPageBreak/>
         <w:t xml:space="preserve">Inject the service interface into </w:t>
       </w:r>
+      <w:proofErr w:type="spellStart"/>
       <w:r>
         <w:rPr>
           <w:rStyle w:val="MonoChar"/>
         </w:rPr>
         <w:t>DefaultJeepSalesController</w:t>
       </w:r>
+      <w:proofErr w:type="spellEnd"/>
       <w:r>
         <w:t xml:space="preserve"> using the </w:t>
       </w:r>
@@ -1357,12 +1409,14 @@
       <w:r>
         <w:t xml:space="preserve">, and the variable should be named </w:t>
       </w:r>
+      <w:proofErr w:type="spellStart"/>
       <w:r>
         <w:rPr>
           <w:rStyle w:val="MonoChar"/>
         </w:rPr>
         <w:t>jeepSalesService</w:t>
       </w:r>
+      <w:proofErr w:type="spellEnd"/>
       <w:r>
         <w:t>.</w:t>
       </w:r>
@@ -1378,12 +1432,14 @@
       <w:r>
         <w:t xml:space="preserve">Define the </w:t>
       </w:r>
+      <w:proofErr w:type="spellStart"/>
       <w:r>
         <w:rPr>
           <w:rStyle w:val="MonoChar"/>
         </w:rPr>
         <w:t>fetchJeeps</w:t>
       </w:r>
+      <w:proofErr w:type="spellEnd"/>
       <w:r>
         <w:t xml:space="preserve"> method in the interface. Implement the method in the service class. Call the method from the controller (make sure the controller returns the list of Jeeps returned by the service method). The method signature looks like this:</w:t>
       </w:r>
@@ -1394,7 +1450,23 @@
         <w:ind w:left="720"/>
       </w:pPr>
       <w:r>
-        <w:t>List&lt;Jeep&gt; fetchJeeps(JeepModel model, String trim);</w:t>
+        <w:t xml:space="preserve">List&lt;Jeep&gt; </w:t>
+      </w:r>
+      <w:proofErr w:type="spellStart"/>
+      <w:r>
+        <w:t>fetchJeeps</w:t>
+      </w:r>
+      <w:proofErr w:type="spellEnd"/>
+      <w:r>
+        <w:t>(</w:t>
+      </w:r>
+      <w:proofErr w:type="spellStart"/>
+      <w:r>
+        <w:t>JeepModel</w:t>
+      </w:r>
+      <w:proofErr w:type="spellEnd"/>
+      <w:r>
+        <w:t xml:space="preserve"> model, String trim);</w:t>
       </w:r>
     </w:p>
     <w:p>
@@ -1495,7 +1567,15 @@
         <w:contextualSpacing w:val="0"/>
       </w:pPr>
       <w:r>
-        <w:t xml:space="preserve">Add the database dependencies described in the video to the POM file (MySQL driver and Spring Boot Starter JDBC). To find them, nagivate to </w:t>
+        <w:t xml:space="preserve">Add the database dependencies described in the video to the POM file (MySQL driver and Spring Boot Starter JDBC). To find them, </w:t>
+      </w:r>
+      <w:proofErr w:type="spellStart"/>
+      <w:r>
+        <w:t>nagivate</w:t>
+      </w:r>
+      <w:proofErr w:type="spellEnd"/>
+      <w:r>
+        <w:t xml:space="preserve"> to </w:t>
       </w:r>
       <w:hyperlink r:id="rId9" w:history="1">
         <w:r>
@@ -1508,11 +1588,19 @@
       <w:r>
         <w:t xml:space="preserve">. Search for </w:t>
       </w:r>
-      <w:r>
-        <w:rPr>
-          <w:rStyle w:val="MonoChar"/>
-        </w:rPr>
-        <w:t>mysql-connector-j</w:t>
+      <w:proofErr w:type="spellStart"/>
+      <w:r>
+        <w:rPr>
+          <w:rStyle w:val="MonoChar"/>
+        </w:rPr>
+        <w:t>mysql</w:t>
+      </w:r>
+      <w:proofErr w:type="spellEnd"/>
+      <w:r>
+        <w:rPr>
+          <w:rStyle w:val="MonoChar"/>
+        </w:rPr>
+        <w:t>-connector-j</w:t>
       </w:r>
       <w:r>
         <w:t xml:space="preserve"> and </w:t>
@@ -1521,8 +1609,16 @@
         <w:rPr>
           <w:rStyle w:val="MonoChar"/>
         </w:rPr>
-        <w:t>spring-boot-starter-jdbc</w:t>
-      </w:r>
+        <w:t>spring-boot-starter-</w:t>
+      </w:r>
+      <w:proofErr w:type="spellStart"/>
+      <w:r>
+        <w:rPr>
+          <w:rStyle w:val="MonoChar"/>
+        </w:rPr>
+        <w:t>jdbc</w:t>
+      </w:r>
+      <w:proofErr w:type="spellEnd"/>
       <w:r>
         <w:t>. In the POM file you don't need version numbers for either dependency because the version is included in the Spring Boot Starter Parent.</w:t>
       </w:r>
@@ -1539,20 +1635,30 @@
       <w:r>
         <w:t xml:space="preserve">Create </w:t>
       </w:r>
+      <w:proofErr w:type="spellStart"/>
       <w:r>
         <w:rPr>
           <w:rStyle w:val="MonoChar"/>
         </w:rPr>
         <w:t>application.yaml</w:t>
       </w:r>
+      <w:proofErr w:type="spellEnd"/>
       <w:r>
         <w:t xml:space="preserve"> in </w:t>
       </w:r>
-      <w:r>
-        <w:rPr>
-          <w:rStyle w:val="MonoChar"/>
-        </w:rPr>
-        <w:t>src/</w:t>
+      <w:proofErr w:type="spellStart"/>
+      <w:r>
+        <w:rPr>
+          <w:rStyle w:val="MonoChar"/>
+        </w:rPr>
+        <w:t>src</w:t>
+      </w:r>
+      <w:proofErr w:type="spellEnd"/>
+      <w:r>
+        <w:rPr>
+          <w:rStyle w:val="MonoChar"/>
+        </w:rPr>
+        <w:t>/</w:t>
       </w:r>
       <w:r>
         <w:rPr>
@@ -1579,38 +1685,60 @@
       <w:r>
         <w:t xml:space="preserve">, </w:t>
       </w:r>
+      <w:proofErr w:type="spellStart"/>
       <w:r>
         <w:rPr>
           <w:rStyle w:val="MonoChar"/>
         </w:rPr>
         <w:t>spring.datasource.username</w:t>
       </w:r>
+      <w:proofErr w:type="spellEnd"/>
       <w:r>
         <w:t xml:space="preserve">, and </w:t>
       </w:r>
+      <w:proofErr w:type="spellStart"/>
       <w:r>
         <w:rPr>
           <w:rStyle w:val="MonoChar"/>
         </w:rPr>
         <w:t>spring.datasource.password</w:t>
       </w:r>
+      <w:proofErr w:type="spellEnd"/>
       <w:r>
         <w:t xml:space="preserve"> properties to </w:t>
       </w:r>
+      <w:proofErr w:type="spellStart"/>
       <w:r>
         <w:rPr>
           <w:rStyle w:val="MonoChar"/>
         </w:rPr>
         <w:t>application.yaml</w:t>
       </w:r>
-      <w:r>
-        <w:t>. The url should be the same as shown in the video (</w:t>
-      </w:r>
-      <w:r>
-        <w:rPr>
-          <w:rStyle w:val="MonoChar"/>
-        </w:rPr>
-        <w:t>jdbc:mysql://localhost:3306/jeep</w:t>
+      <w:proofErr w:type="spellEnd"/>
+      <w:r>
+        <w:t xml:space="preserve">. The </w:t>
+      </w:r>
+      <w:proofErr w:type="spellStart"/>
+      <w:r>
+        <w:t>url</w:t>
+      </w:r>
+      <w:proofErr w:type="spellEnd"/>
+      <w:r>
+        <w:t xml:space="preserve"> should be the same as shown in the video (</w:t>
+      </w:r>
+      <w:proofErr w:type="spellStart"/>
+      <w:r>
+        <w:rPr>
+          <w:rStyle w:val="MonoChar"/>
+        </w:rPr>
+        <w:t>jdbc:mysql</w:t>
+      </w:r>
+      <w:proofErr w:type="spellEnd"/>
+      <w:r>
+        <w:rPr>
+          <w:rStyle w:val="MonoChar"/>
+        </w:rPr>
+        <w:t>://localhost:3306/jeep</w:t>
       </w:r>
       <w:r>
         <w:t>). The password and username should match your setup. If you created the database under your root user, the username is "root", and the password is the root user password. If you created a "jeep" user or other user, use the correct username and password.</w:t>
@@ -1639,7 +1767,15 @@
         <w:ind w:left="360"/>
       </w:pPr>
       <w:r>
-        <w:t xml:space="preserve">  datasource:</w:t>
+        <w:t xml:space="preserve">  </w:t>
+      </w:r>
+      <w:proofErr w:type="spellStart"/>
+      <w:r>
+        <w:t>datasource</w:t>
+      </w:r>
+      <w:proofErr w:type="spellEnd"/>
+      <w:r>
+        <w:t>:</w:t>
       </w:r>
     </w:p>
     <w:p>
@@ -1666,7 +1802,15 @@
         <w:ind w:left="360"/>
       </w:pPr>
       <w:r>
-        <w:t xml:space="preserve">    url: jdbc:mysql://localhost:3306/jeep</w:t>
+        <w:t xml:space="preserve">    url: </w:t>
+      </w:r>
+      <w:proofErr w:type="spellStart"/>
+      <w:r>
+        <w:t>jdbc:mysql</w:t>
+      </w:r>
+      <w:proofErr w:type="spellEnd"/>
+      <w:r>
+        <w:t>://localhost:3306/jeep</w:t>
       </w:r>
     </w:p>
     <w:p>
@@ -1681,12 +1825,14 @@
       <w:r>
         <w:t xml:space="preserve">Start the application (the real application, not the test). Produce a screenshot that shows </w:t>
       </w:r>
+      <w:proofErr w:type="spellStart"/>
       <w:r>
         <w:rPr>
           <w:rStyle w:val="MonoChar"/>
         </w:rPr>
         <w:t>application.yaml</w:t>
       </w:r>
+      <w:proofErr w:type="spellEnd"/>
       <w:r>
         <w:t xml:space="preserve"> and the console showing that the application has started with no errors. </w:t>
       </w:r>
@@ -1774,16 +1920,32 @@
         <w:rPr>
           <w:rStyle w:val="MonoChar"/>
         </w:rPr>
-        <w:t>application-test.yaml</w:t>
-      </w:r>
+        <w:t>application-</w:t>
+      </w:r>
+      <w:proofErr w:type="spellStart"/>
+      <w:r>
+        <w:rPr>
+          <w:rStyle w:val="MonoChar"/>
+        </w:rPr>
+        <w:t>test.yaml</w:t>
+      </w:r>
+      <w:proofErr w:type="spellEnd"/>
       <w:r>
         <w:t xml:space="preserve"> in </w:t>
       </w:r>
-      <w:r>
-        <w:rPr>
-          <w:rStyle w:val="MonoChar"/>
-        </w:rPr>
-        <w:t>src/</w:t>
+      <w:proofErr w:type="spellStart"/>
+      <w:r>
+        <w:rPr>
+          <w:rStyle w:val="MonoChar"/>
+        </w:rPr>
+        <w:t>src</w:t>
+      </w:r>
+      <w:proofErr w:type="spellEnd"/>
+      <w:r>
+        <w:rPr>
+          <w:rStyle w:val="MonoChar"/>
+        </w:rPr>
+        <w:t>/</w:t>
       </w:r>
       <w:r>
         <w:rPr>
@@ -1826,7 +1988,15 @@
         <w:ind w:left="360"/>
       </w:pPr>
       <w:r>
-        <w:t xml:space="preserve">  datasource:</w:t>
+        <w:t xml:space="preserve">  </w:t>
+      </w:r>
+      <w:proofErr w:type="spellStart"/>
+      <w:r>
+        <w:t>datasource</w:t>
+      </w:r>
+      <w:proofErr w:type="spellEnd"/>
+      <w:r>
+        <w:t>:</w:t>
       </w:r>
     </w:p>
     <w:p>
@@ -1857,8 +2027,16 @@
         <w:rPr>
           <w:rStyle w:val="MonoChar"/>
         </w:rPr>
-        <w:t>application-test.yaml</w:t>
-      </w:r>
+        <w:t>application-</w:t>
+      </w:r>
+      <w:proofErr w:type="spellStart"/>
+      <w:r>
+        <w:rPr>
+          <w:rStyle w:val="MonoChar"/>
+        </w:rPr>
+        <w:t>test.yaml</w:t>
+      </w:r>
+      <w:proofErr w:type="spellEnd"/>
       <w:r>
         <w:t xml:space="preserve">. </w:t>
       </w:r>
@@ -2325,13 +2503,38 @@
         <w:t>URL to GitHub Repository:</w:t>
       </w:r>
     </w:p>
+    <w:p>
+      <w:pPr>
+        <w:rPr>
+          <w:b/>
+          <w:szCs w:val="24"/>
+        </w:rPr>
+      </w:pPr>
+      <w:hyperlink r:id="rId17" w:history="1">
+        <w:r>
+          <w:rPr>
+            <w:rStyle w:val="Hyperlink"/>
+            <w:b/>
+            <w:szCs w:val="24"/>
+          </w:rPr>
+          <w:t>https://github.com/jvgreen/Promineo-Boot-Camp/tree/master/SpringBoot/jeep-sales</w:t>
+        </w:r>
+      </w:hyperlink>
+      <w:r>
+        <w:rPr>
+          <w:b/>
+          <w:szCs w:val="24"/>
+        </w:rPr>
+        <w:t xml:space="preserve"> </w:t>
+      </w:r>
+    </w:p>
     <w:sectPr>
-      <w:headerReference w:type="even" r:id="rId17"/>
-      <w:headerReference w:type="default" r:id="rId18"/>
-      <w:footerReference w:type="even" r:id="rId19"/>
-      <w:footerReference w:type="default" r:id="rId20"/>
-      <w:headerReference w:type="first" r:id="rId21"/>
-      <w:footerReference w:type="first" r:id="rId22"/>
+      <w:headerReference w:type="even" r:id="rId18"/>
+      <w:headerReference w:type="default" r:id="rId19"/>
+      <w:footerReference w:type="even" r:id="rId20"/>
+      <w:footerReference w:type="default" r:id="rId21"/>
+      <w:headerReference w:type="first" r:id="rId22"/>
+      <w:footerReference w:type="first" r:id="rId23"/>
       <w:pgSz w:w="12240" w:h="15840"/>
       <w:pgMar w:top="1440" w:right="1440" w:bottom="1440" w:left="1440" w:header="720" w:footer="720" w:gutter="0"/>
       <w:cols w:space="720"/>
@@ -3687,6 +3890,18 @@
       </w:tcPr>
     </w:tblStylePr>
   </w:style>
+  <w:style w:type="character" w:styleId="UnresolvedMention">
+    <w:name w:val="Unresolved Mention"/>
+    <w:basedOn w:val="DefaultParagraphFont"/>
+    <w:uiPriority w:val="99"/>
+    <w:semiHidden/>
+    <w:unhideWhenUsed/>
+    <w:rsid w:val="00914313"/>
+    <w:rPr>
+      <w:color w:val="605E5C"/>
+      <w:shd w:val="clear" w:color="auto" w:fill="E1DFDD"/>
+    </w:rPr>
+  </w:style>
 </w:styles>
 </file>
 

</xml_diff>